<commit_message>
Minuta 2 con el cliente y Lista de casos de Uso actualizada
</commit_message>
<xml_diff>
--- a/Casos de uso/Lista de Casos de Uso por iteración.docx
+++ b/Casos de uso/Lista de Casos de Uso por iteración.docx
@@ -26,10 +26,13 @@
           <w:szCs w:val="28"/>
           <w:lang w:val="es-CR"/>
         </w:rPr>
-        <w:t xml:space="preserve">Proyecto </w:t>
-      </w:r>
-      <w:proofErr w:type="spellStart"/>
-      <w:r>
+        <w:t>Proyecto Nitrate – Proyecto de Ingeniería de Software</w:t>
+      </w:r>
+    </w:p>
+    <w:p>
+      <w:pPr>
+        <w:spacing w:after="0" w:line="312" w:lineRule="auto"/>
+        <w:jc w:val="both"/>
         <w:rPr>
           <w:rFonts w:ascii="Arial" w:eastAsia="Times New Roman" w:hAnsi="Arial" w:cs="Arial"/>
           <w:b/>
@@ -39,9 +42,7 @@
           <w:szCs w:val="28"/>
           <w:lang w:val="es-CR"/>
         </w:rPr>
-        <w:t>Nitrate</w:t>
-      </w:r>
-      <w:proofErr w:type="spellEnd"/>
+      </w:pPr>
       <w:r>
         <w:rPr>
           <w:rFonts w:ascii="Arial" w:eastAsia="Times New Roman" w:hAnsi="Arial" w:cs="Arial"/>
@@ -52,12 +53,13 @@
           <w:szCs w:val="28"/>
           <w:lang w:val="es-CR"/>
         </w:rPr>
-        <w:t xml:space="preserve"> – Proyecto de Ingeniería de Software</w:t>
-      </w:r>
-    </w:p>
-    <w:p>
-      <w:pPr>
-        <w:spacing w:after="0" w:line="312" w:lineRule="auto"/>
+        <w:t>Instituto Tecnológico de Costa Rica – Escuela de Ingeniería en Computación</w:t>
+      </w:r>
+    </w:p>
+    <w:p>
+      <w:pPr>
+        <w:spacing w:after="0" w:line="312" w:lineRule="auto"/>
+        <w:ind w:left="630" w:hanging="630"/>
         <w:jc w:val="both"/>
         <w:rPr>
           <w:rFonts w:ascii="Arial" w:eastAsia="Times New Roman" w:hAnsi="Arial" w:cs="Arial"/>
@@ -69,17 +71,31 @@
           <w:lang w:val="es-CR"/>
         </w:rPr>
       </w:pPr>
-      <w:r>
-        <w:rPr>
-          <w:rFonts w:ascii="Arial" w:eastAsia="Times New Roman" w:hAnsi="Arial" w:cs="Arial"/>
-          <w:b/>
+    </w:p>
+    <w:p>
+      <w:pPr>
+        <w:spacing w:after="0" w:line="312" w:lineRule="auto"/>
+        <w:ind w:left="630" w:hanging="630"/>
+        <w:jc w:val="both"/>
+        <w:rPr>
+          <w:rFonts w:ascii="Arial" w:eastAsia="Times New Roman" w:hAnsi="Arial" w:cs="Arial"/>
           <w:bCs/>
           <w:color w:val="000000"/>
           <w:sz w:val="28"/>
           <w:szCs w:val="28"/>
           <w:lang w:val="es-CR"/>
         </w:rPr>
-        <w:t>Instituto Tecnológico de Costa Rica – Escuela de Ingeniería en Computación</w:t>
+      </w:pPr>
+      <w:r>
+        <w:rPr>
+          <w:rFonts w:ascii="Arial" w:eastAsia="Times New Roman" w:hAnsi="Arial" w:cs="Arial"/>
+          <w:bCs/>
+          <w:color w:val="000000"/>
+          <w:sz w:val="28"/>
+          <w:szCs w:val="28"/>
+          <w:lang w:val="es-CR"/>
+        </w:rPr>
+        <w:t>Josué Arrieta Salas</w:t>
       </w:r>
     </w:p>
     <w:p>
@@ -89,7 +105,6 @@
         <w:jc w:val="both"/>
         <w:rPr>
           <w:rFonts w:ascii="Arial" w:eastAsia="Times New Roman" w:hAnsi="Arial" w:cs="Arial"/>
-          <w:b/>
           <w:bCs/>
           <w:color w:val="000000"/>
           <w:sz w:val="28"/>
@@ -97,12 +112,7 @@
           <w:lang w:val="es-CR"/>
         </w:rPr>
       </w:pPr>
-    </w:p>
-    <w:p>
-      <w:pPr>
-        <w:spacing w:after="0" w:line="312" w:lineRule="auto"/>
-        <w:ind w:left="630" w:hanging="630"/>
-        <w:jc w:val="both"/>
+      <w:r>
         <w:rPr>
           <w:rFonts w:ascii="Arial" w:eastAsia="Times New Roman" w:hAnsi="Arial" w:cs="Arial"/>
           <w:bCs/>
@@ -111,70 +121,8 @@
           <w:szCs w:val="28"/>
           <w:lang w:val="es-CR"/>
         </w:rPr>
-      </w:pPr>
-      <w:r>
-        <w:rPr>
-          <w:rFonts w:ascii="Arial" w:eastAsia="Times New Roman" w:hAnsi="Arial" w:cs="Arial"/>
-          <w:bCs/>
-          <w:color w:val="000000"/>
-          <w:sz w:val="28"/>
-          <w:szCs w:val="28"/>
-          <w:lang w:val="es-CR"/>
-        </w:rPr>
-        <w:t>Josué Arrieta Salas</w:t>
-      </w:r>
-    </w:p>
-    <w:p>
-      <w:pPr>
-        <w:spacing w:after="0" w:line="312" w:lineRule="auto"/>
-        <w:ind w:left="630" w:hanging="630"/>
-        <w:jc w:val="both"/>
-        <w:rPr>
-          <w:rFonts w:ascii="Arial" w:eastAsia="Times New Roman" w:hAnsi="Arial" w:cs="Arial"/>
-          <w:bCs/>
-          <w:color w:val="000000"/>
-          <w:sz w:val="28"/>
-          <w:szCs w:val="28"/>
-          <w:lang w:val="es-CR"/>
-        </w:rPr>
-      </w:pPr>
-      <w:proofErr w:type="spellStart"/>
-      <w:r>
-        <w:rPr>
-          <w:rFonts w:ascii="Arial" w:eastAsia="Times New Roman" w:hAnsi="Arial" w:cs="Arial"/>
-          <w:bCs/>
-          <w:color w:val="000000"/>
-          <w:sz w:val="28"/>
-          <w:szCs w:val="28"/>
-          <w:lang w:val="es-CR"/>
-        </w:rPr>
-        <w:t>Seth</w:t>
-      </w:r>
-      <w:proofErr w:type="spellEnd"/>
-      <w:r>
-        <w:rPr>
-          <w:rFonts w:ascii="Arial" w:eastAsia="Times New Roman" w:hAnsi="Arial" w:cs="Arial"/>
-          <w:bCs/>
-          <w:color w:val="000000"/>
-          <w:sz w:val="28"/>
-          <w:szCs w:val="28"/>
-          <w:lang w:val="es-CR"/>
-        </w:rPr>
-        <w:t xml:space="preserve"> </w:t>
-      </w:r>
-      <w:proofErr w:type="spellStart"/>
-      <w:r>
-        <w:rPr>
-          <w:rFonts w:ascii="Arial" w:eastAsia="Times New Roman" w:hAnsi="Arial" w:cs="Arial"/>
-          <w:bCs/>
-          <w:color w:val="000000"/>
-          <w:sz w:val="28"/>
-          <w:szCs w:val="28"/>
-          <w:lang w:val="es-CR"/>
-        </w:rPr>
-        <w:t>Stalley</w:t>
-      </w:r>
-      <w:proofErr w:type="spellEnd"/>
+        <w:t>Seth Stalley</w:t>
+      </w:r>
     </w:p>
     <w:p>
       <w:pPr>
@@ -247,6 +195,7 @@
       <w:pPr>
         <w:spacing w:after="0" w:line="312" w:lineRule="auto"/>
         <w:ind w:left="630" w:hanging="630"/>
+        <w:jc w:val="both"/>
         <w:rPr>
           <w:rFonts w:ascii="Times New Roman" w:eastAsia="Times New Roman" w:hAnsi="Times New Roman" w:cs="Times New Roman"/>
           <w:sz w:val="24"/>
@@ -283,7 +232,6 @@
         </w:rPr>
         <w:t xml:space="preserve">Subir archivo de texto con los valores de absorbancia por </w:t>
       </w:r>
-      <w:proofErr w:type="spellStart"/>
       <w:r>
         <w:rPr>
           <w:rFonts w:ascii="Arial" w:eastAsia="Times New Roman" w:hAnsi="Arial" w:cs="Arial"/>
@@ -295,7 +243,6 @@
         </w:rPr>
         <w:t>wavelength</w:t>
       </w:r>
-      <w:proofErr w:type="spellEnd"/>
       <w:r>
         <w:rPr>
           <w:rFonts w:ascii="Arial" w:eastAsia="Times New Roman" w:hAnsi="Arial" w:cs="Arial"/>
@@ -536,8 +483,6 @@
         </w:rPr>
         <w:t>absorbancia</w:t>
       </w:r>
-      <w:bookmarkStart w:id="0" w:name="_GoBack"/>
-      <w:bookmarkEnd w:id="0"/>
       <w:r>
         <w:rPr>
           <w:rFonts w:ascii="Arial" w:eastAsia="Times New Roman" w:hAnsi="Arial" w:cs="Arial"/>
@@ -553,6 +498,7 @@
       <w:pPr>
         <w:spacing w:after="0" w:line="312" w:lineRule="auto"/>
         <w:ind w:left="630" w:hanging="630"/>
+        <w:jc w:val="both"/>
         <w:rPr>
           <w:rFonts w:ascii="Times New Roman" w:eastAsia="Times New Roman" w:hAnsi="Times New Roman" w:cs="Times New Roman"/>
           <w:sz w:val="24"/>
@@ -590,6 +536,7 @@
       <w:pPr>
         <w:spacing w:after="0" w:line="312" w:lineRule="auto"/>
         <w:ind w:left="630" w:hanging="630"/>
+        <w:jc w:val="both"/>
         <w:rPr>
           <w:rFonts w:ascii="Times New Roman" w:eastAsia="Times New Roman" w:hAnsi="Times New Roman" w:cs="Times New Roman"/>
           <w:sz w:val="24"/>
@@ -720,6 +667,75 @@
       <w:pPr>
         <w:numPr>
           <w:ilvl w:val="0"/>
+          <w:numId w:val="4"/>
+        </w:numPr>
+        <w:spacing w:after="0" w:line="312" w:lineRule="auto"/>
+        <w:ind w:left="630" w:hanging="630"/>
+        <w:jc w:val="both"/>
+        <w:textAlignment w:val="baseline"/>
+        <w:rPr>
+          <w:rFonts w:ascii="Arial" w:eastAsia="Times New Roman" w:hAnsi="Arial" w:cs="Arial"/>
+          <w:color w:val="000000"/>
+          <w:sz w:val="28"/>
+          <w:szCs w:val="28"/>
+          <w:lang w:val="es-CR"/>
+        </w:rPr>
+      </w:pPr>
+      <w:r>
+        <w:rPr>
+          <w:rFonts w:ascii="Arial" w:eastAsia="Times New Roman" w:hAnsi="Arial" w:cs="Arial"/>
+          <w:color w:val="000000"/>
+          <w:sz w:val="28"/>
+          <w:szCs w:val="28"/>
+          <w:lang w:val="es-CR"/>
+        </w:rPr>
+        <w:t xml:space="preserve">Generar gráfico de la </w:t>
+      </w:r>
+      <w:r>
+        <w:rPr>
+          <w:rFonts w:ascii="Arial" w:eastAsia="Times New Roman" w:hAnsi="Arial" w:cs="Arial"/>
+          <w:color w:val="000000"/>
+          <w:sz w:val="28"/>
+          <w:szCs w:val="28"/>
+          <w:lang w:val="es-CR"/>
+        </w:rPr>
+        <w:t>Absorbancia</w:t>
+      </w:r>
+      <w:r>
+        <w:rPr>
+          <w:rFonts w:ascii="Arial" w:eastAsia="Times New Roman" w:hAnsi="Arial" w:cs="Arial"/>
+          <w:color w:val="000000"/>
+          <w:sz w:val="28"/>
+          <w:szCs w:val="28"/>
+          <w:lang w:val="es-CR"/>
+        </w:rPr>
+        <w:t xml:space="preserve"> vs </w:t>
+      </w:r>
+      <w:r>
+        <w:rPr>
+          <w:rFonts w:ascii="Arial" w:eastAsia="Times New Roman" w:hAnsi="Arial" w:cs="Arial"/>
+          <w:color w:val="000000"/>
+          <w:sz w:val="28"/>
+          <w:szCs w:val="28"/>
+          <w:lang w:val="es-CR"/>
+        </w:rPr>
+        <w:t>Concentración</w:t>
+      </w:r>
+      <w:r>
+        <w:rPr>
+          <w:rFonts w:ascii="Arial" w:eastAsia="Times New Roman" w:hAnsi="Arial" w:cs="Arial"/>
+          <w:color w:val="000000"/>
+          <w:sz w:val="28"/>
+          <w:szCs w:val="28"/>
+          <w:lang w:val="es-CR"/>
+        </w:rPr>
+        <w:t xml:space="preserve"> (Aplicación de escritorio).</w:t>
+      </w:r>
+    </w:p>
+    <w:p>
+      <w:pPr>
+        <w:numPr>
+          <w:ilvl w:val="0"/>
           <w:numId w:val="5"/>
         </w:numPr>
         <w:spacing w:after="0" w:line="312" w:lineRule="auto"/>
@@ -773,7 +789,6 @@
         </w:rPr>
         <w:t xml:space="preserve">Abrir un proyecto anterior desde un archivo </w:t>
       </w:r>
-      <w:proofErr w:type="spellStart"/>
       <w:r>
         <w:rPr>
           <w:rFonts w:ascii="Arial" w:eastAsia="Times New Roman" w:hAnsi="Arial" w:cs="Arial"/>
@@ -786,7 +801,6 @@
         </w:rPr>
         <w:t>save</w:t>
       </w:r>
-      <w:proofErr w:type="spellEnd"/>
       <w:r>
         <w:rPr>
           <w:rFonts w:ascii="Arial" w:eastAsia="Times New Roman" w:hAnsi="Arial" w:cs="Arial"/>
@@ -816,6 +830,7 @@
       <w:pPr>
         <w:spacing w:after="0" w:line="312" w:lineRule="auto"/>
         <w:ind w:left="630" w:hanging="630"/>
+        <w:jc w:val="both"/>
         <w:rPr>
           <w:rFonts w:ascii="Times New Roman" w:eastAsia="Times New Roman" w:hAnsi="Times New Roman" w:cs="Times New Roman"/>
           <w:sz w:val="24"/>
@@ -851,158 +866,8 @@
     </w:p>
     <w:p>
       <w:pPr>
-        <w:numPr>
-          <w:ilvl w:val="0"/>
-          <w:numId w:val="7"/>
-        </w:numPr>
-        <w:spacing w:after="0" w:line="312" w:lineRule="auto"/>
-        <w:ind w:left="630" w:hanging="630"/>
-        <w:jc w:val="both"/>
-        <w:textAlignment w:val="baseline"/>
-        <w:rPr>
-          <w:rFonts w:ascii="Arial" w:eastAsia="Times New Roman" w:hAnsi="Arial" w:cs="Arial"/>
-          <w:color w:val="000000"/>
-          <w:sz w:val="28"/>
-          <w:szCs w:val="28"/>
-          <w:lang w:val="es-CR"/>
-        </w:rPr>
-      </w:pPr>
-      <w:r>
-        <w:rPr>
-          <w:rFonts w:ascii="Arial" w:eastAsia="Times New Roman" w:hAnsi="Arial" w:cs="Arial"/>
-          <w:color w:val="000000"/>
-          <w:sz w:val="28"/>
-          <w:szCs w:val="28"/>
-          <w:lang w:val="es-CR"/>
-        </w:rPr>
-        <w:t>Generar gráfico de Absorbancia vs concentración. (Móvil).</w:t>
-      </w:r>
-    </w:p>
-    <w:p>
-      <w:pPr>
-        <w:numPr>
-          <w:ilvl w:val="0"/>
-          <w:numId w:val="8"/>
-        </w:numPr>
-        <w:spacing w:after="0" w:line="312" w:lineRule="auto"/>
-        <w:ind w:left="630" w:hanging="630"/>
-        <w:jc w:val="both"/>
-        <w:textAlignment w:val="baseline"/>
-        <w:rPr>
-          <w:rFonts w:ascii="Arial" w:eastAsia="Times New Roman" w:hAnsi="Arial" w:cs="Arial"/>
-          <w:color w:val="000000"/>
-          <w:sz w:val="28"/>
-          <w:szCs w:val="28"/>
-          <w:lang w:val="es-CR"/>
-        </w:rPr>
-      </w:pPr>
-      <w:r>
-        <w:rPr>
-          <w:rFonts w:ascii="Arial" w:eastAsia="Times New Roman" w:hAnsi="Arial" w:cs="Arial"/>
-          <w:color w:val="000000"/>
-          <w:sz w:val="28"/>
-          <w:szCs w:val="28"/>
-          <w:lang w:val="es-CR"/>
-        </w:rPr>
-        <w:t>Generar gráfico de Concentración vs tiempo. (Móvil).</w:t>
-      </w:r>
-    </w:p>
-    <w:p>
-      <w:pPr>
-        <w:numPr>
-          <w:ilvl w:val="0"/>
-          <w:numId w:val="9"/>
-        </w:numPr>
-        <w:spacing w:after="0" w:line="312" w:lineRule="auto"/>
-        <w:ind w:left="630" w:hanging="630"/>
-        <w:jc w:val="both"/>
-        <w:textAlignment w:val="baseline"/>
-        <w:rPr>
-          <w:rFonts w:ascii="Arial" w:eastAsia="Times New Roman" w:hAnsi="Arial" w:cs="Arial"/>
-          <w:color w:val="000000"/>
-          <w:sz w:val="28"/>
-          <w:szCs w:val="28"/>
-          <w:lang w:val="es-CR"/>
-        </w:rPr>
-      </w:pPr>
-      <w:r>
-        <w:rPr>
-          <w:rFonts w:ascii="Arial" w:eastAsia="Times New Roman" w:hAnsi="Arial" w:cs="Arial"/>
-          <w:color w:val="000000"/>
-          <w:sz w:val="28"/>
-          <w:szCs w:val="28"/>
-          <w:lang w:val="es-CR"/>
-        </w:rPr>
-        <w:t>Mostrar el valor de concentración en pantalla. (Móvil).</w:t>
-      </w:r>
-    </w:p>
-    <w:p>
-      <w:pPr>
-        <w:numPr>
-          <w:ilvl w:val="0"/>
-          <w:numId w:val="10"/>
-        </w:numPr>
-        <w:spacing w:after="0" w:line="312" w:lineRule="auto"/>
-        <w:ind w:left="630" w:hanging="630"/>
-        <w:jc w:val="both"/>
-        <w:textAlignment w:val="baseline"/>
-        <w:rPr>
-          <w:rFonts w:ascii="Arial" w:eastAsia="Times New Roman" w:hAnsi="Arial" w:cs="Arial"/>
-          <w:color w:val="000000"/>
-          <w:sz w:val="28"/>
-          <w:szCs w:val="28"/>
-          <w:lang w:val="es-CR"/>
-        </w:rPr>
-      </w:pPr>
-      <w:r>
-        <w:rPr>
-          <w:rFonts w:ascii="Arial" w:eastAsia="Times New Roman" w:hAnsi="Arial" w:cs="Arial"/>
-          <w:color w:val="000000"/>
-          <w:sz w:val="28"/>
-          <w:szCs w:val="28"/>
-          <w:lang w:val="es-CR"/>
-        </w:rPr>
-        <w:t>Exportar cualquiera de los gráficos</w:t>
-      </w:r>
-      <w:r>
-        <w:rPr>
-          <w:rFonts w:ascii="Arial" w:eastAsia="Times New Roman" w:hAnsi="Arial" w:cs="Arial"/>
-          <w:color w:val="000000"/>
-          <w:sz w:val="28"/>
-          <w:szCs w:val="28"/>
-          <w:lang w:val="es-CR"/>
-        </w:rPr>
-        <w:t xml:space="preserve"> (los 3 anteriores)</w:t>
-      </w:r>
-      <w:r>
-        <w:rPr>
-          <w:rFonts w:ascii="Arial" w:eastAsia="Times New Roman" w:hAnsi="Arial" w:cs="Arial"/>
-          <w:color w:val="000000"/>
-          <w:sz w:val="28"/>
-          <w:szCs w:val="28"/>
-          <w:lang w:val="es-CR"/>
-        </w:rPr>
-        <w:t xml:space="preserve"> desplegados a imagen (Móvil).</w:t>
-      </w:r>
-    </w:p>
-    <w:p>
-      <w:pPr>
-        <w:spacing w:after="0" w:line="312" w:lineRule="auto"/>
-        <w:jc w:val="both"/>
-        <w:textAlignment w:val="baseline"/>
-        <w:rPr>
-          <w:rFonts w:ascii="Arial" w:eastAsia="Times New Roman" w:hAnsi="Arial" w:cs="Arial"/>
-          <w:color w:val="000000"/>
-          <w:sz w:val="28"/>
-          <w:szCs w:val="28"/>
-          <w:lang w:val="es-CR"/>
-        </w:rPr>
-      </w:pPr>
-    </w:p>
-    <w:p>
-      <w:pPr>
-        <w:spacing w:after="0" w:line="312" w:lineRule="auto"/>
-        <w:ind w:left="630" w:hanging="630"/>
+        <w:spacing w:after="0" w:line="312" w:lineRule="auto"/>
+        <w:jc w:val="both"/>
         <w:rPr>
           <w:rFonts w:ascii="Times New Roman" w:eastAsia="Times New Roman" w:hAnsi="Times New Roman" w:cs="Times New Roman"/>
           <w:sz w:val="24"/>
@@ -1010,6 +875,162 @@
           <w:lang w:val="es-CR"/>
         </w:rPr>
       </w:pPr>
+      <w:r>
+        <w:rPr>
+          <w:rFonts w:ascii="Arial" w:eastAsia="Times New Roman" w:hAnsi="Arial" w:cs="Arial"/>
+          <w:color w:val="000000"/>
+          <w:sz w:val="28"/>
+          <w:szCs w:val="28"/>
+          <w:lang w:val="es-CR"/>
+        </w:rPr>
+        <w:t xml:space="preserve">13.    </w:t>
+      </w:r>
+      <w:r>
+        <w:rPr>
+          <w:rFonts w:ascii="Arial" w:eastAsia="Times New Roman" w:hAnsi="Arial" w:cs="Arial"/>
+          <w:color w:val="000000"/>
+          <w:sz w:val="28"/>
+          <w:szCs w:val="28"/>
+          <w:lang w:val="es-CR"/>
+        </w:rPr>
+        <w:t>Generar gráfico de Absorbancia vs concentración. (Móvil).</w:t>
+      </w:r>
+    </w:p>
+    <w:p>
+      <w:pPr>
+        <w:spacing w:after="0" w:line="312" w:lineRule="auto"/>
+        <w:jc w:val="both"/>
+        <w:textAlignment w:val="baseline"/>
+        <w:rPr>
+          <w:rFonts w:ascii="Arial" w:eastAsia="Times New Roman" w:hAnsi="Arial" w:cs="Arial"/>
+          <w:color w:val="000000"/>
+          <w:sz w:val="28"/>
+          <w:szCs w:val="28"/>
+          <w:lang w:val="es-CR"/>
+        </w:rPr>
+      </w:pPr>
+      <w:r>
+        <w:rPr>
+          <w:rFonts w:ascii="Arial" w:eastAsia="Times New Roman" w:hAnsi="Arial" w:cs="Arial"/>
+          <w:color w:val="000000"/>
+          <w:sz w:val="28"/>
+          <w:szCs w:val="28"/>
+          <w:lang w:val="es-CR"/>
+        </w:rPr>
+        <w:t xml:space="preserve">14.    </w:t>
+      </w:r>
+      <w:r>
+        <w:rPr>
+          <w:rFonts w:ascii="Arial" w:eastAsia="Times New Roman" w:hAnsi="Arial" w:cs="Arial"/>
+          <w:color w:val="000000"/>
+          <w:sz w:val="28"/>
+          <w:szCs w:val="28"/>
+          <w:lang w:val="es-CR"/>
+        </w:rPr>
+        <w:t>Generar gráfico de Concentración vs tiempo. (Móvil).</w:t>
+      </w:r>
+    </w:p>
+    <w:p>
+      <w:pPr>
+        <w:spacing w:after="0" w:line="312" w:lineRule="auto"/>
+        <w:jc w:val="both"/>
+        <w:textAlignment w:val="baseline"/>
+        <w:rPr>
+          <w:rFonts w:ascii="Arial" w:eastAsia="Times New Roman" w:hAnsi="Arial" w:cs="Arial"/>
+          <w:color w:val="000000"/>
+          <w:sz w:val="28"/>
+          <w:szCs w:val="28"/>
+          <w:lang w:val="es-CR"/>
+        </w:rPr>
+      </w:pPr>
+      <w:r>
+        <w:rPr>
+          <w:rFonts w:ascii="Arial" w:eastAsia="Times New Roman" w:hAnsi="Arial" w:cs="Arial"/>
+          <w:color w:val="000000"/>
+          <w:sz w:val="28"/>
+          <w:szCs w:val="28"/>
+          <w:lang w:val="es-CR"/>
+        </w:rPr>
+        <w:t xml:space="preserve">15.     </w:t>
+      </w:r>
+      <w:r>
+        <w:rPr>
+          <w:rFonts w:ascii="Arial" w:eastAsia="Times New Roman" w:hAnsi="Arial" w:cs="Arial"/>
+          <w:color w:val="000000"/>
+          <w:sz w:val="28"/>
+          <w:szCs w:val="28"/>
+          <w:lang w:val="es-CR"/>
+        </w:rPr>
+        <w:t>Mostrar el valor de concentración en pantalla. (Móvil).</w:t>
+      </w:r>
+    </w:p>
+    <w:p>
+      <w:pPr>
+        <w:spacing w:after="0" w:line="312" w:lineRule="auto"/>
+        <w:jc w:val="both"/>
+        <w:textAlignment w:val="baseline"/>
+        <w:rPr>
+          <w:rFonts w:ascii="Arial" w:eastAsia="Times New Roman" w:hAnsi="Arial" w:cs="Arial"/>
+          <w:color w:val="000000"/>
+          <w:sz w:val="28"/>
+          <w:szCs w:val="28"/>
+          <w:lang w:val="es-CR"/>
+        </w:rPr>
+      </w:pPr>
+      <w:r>
+        <w:rPr>
+          <w:rFonts w:ascii="Arial" w:eastAsia="Times New Roman" w:hAnsi="Arial" w:cs="Arial"/>
+          <w:color w:val="000000"/>
+          <w:sz w:val="28"/>
+          <w:szCs w:val="28"/>
+          <w:lang w:val="es-CR"/>
+        </w:rPr>
+        <w:t xml:space="preserve">16.     </w:t>
+      </w:r>
+      <w:r>
+        <w:rPr>
+          <w:rFonts w:ascii="Arial" w:eastAsia="Times New Roman" w:hAnsi="Arial" w:cs="Arial"/>
+          <w:color w:val="000000"/>
+          <w:sz w:val="28"/>
+          <w:szCs w:val="28"/>
+          <w:lang w:val="es-CR"/>
+        </w:rPr>
+        <w:t>Exportar cualquiera de los gráficos</w:t>
+      </w:r>
+      <w:r>
+        <w:rPr>
+          <w:rFonts w:ascii="Arial" w:eastAsia="Times New Roman" w:hAnsi="Arial" w:cs="Arial"/>
+          <w:color w:val="000000"/>
+          <w:sz w:val="28"/>
+          <w:szCs w:val="28"/>
+          <w:lang w:val="es-CR"/>
+        </w:rPr>
+        <w:t xml:space="preserve"> (los 3 anteriores)</w:t>
+      </w:r>
+      <w:r>
+        <w:rPr>
+          <w:rFonts w:ascii="Arial" w:eastAsia="Times New Roman" w:hAnsi="Arial" w:cs="Arial"/>
+          <w:color w:val="000000"/>
+          <w:sz w:val="28"/>
+          <w:szCs w:val="28"/>
+          <w:lang w:val="es-CR"/>
+        </w:rPr>
+        <w:t xml:space="preserve"> desplegados a imagen (Móvil).</w:t>
+      </w:r>
+    </w:p>
+    <w:p>
+      <w:pPr>
+        <w:spacing w:after="0" w:line="312" w:lineRule="auto"/>
+        <w:jc w:val="both"/>
+        <w:textAlignment w:val="baseline"/>
+        <w:rPr>
+          <w:rFonts w:ascii="Arial" w:eastAsia="Times New Roman" w:hAnsi="Arial" w:cs="Arial"/>
+          <w:color w:val="000000"/>
+          <w:sz w:val="28"/>
+          <w:szCs w:val="28"/>
+          <w:lang w:val="es-CR"/>
+        </w:rPr>
+      </w:pPr>
     </w:p>
     <w:p>
       <w:pPr>
@@ -1023,21 +1044,12 @@
           <w:lang w:val="es-CR"/>
         </w:rPr>
       </w:pPr>
-      <w:r>
-        <w:rPr>
-          <w:rFonts w:ascii="Arial" w:eastAsia="Times New Roman" w:hAnsi="Arial" w:cs="Arial"/>
-          <w:color w:val="000000"/>
-          <w:sz w:val="28"/>
-          <w:szCs w:val="28"/>
-          <w:lang w:val="es-CR"/>
-        </w:rPr>
-        <w:t>Nota: Los gráficos se deben refrescar: cada N muestras.</w:t>
-      </w:r>
     </w:p>
     <w:p>
       <w:pPr>
         <w:spacing w:after="0" w:line="312" w:lineRule="auto"/>
         <w:ind w:left="630" w:hanging="630"/>
+        <w:jc w:val="both"/>
         <w:rPr>
           <w:rFonts w:ascii="Times New Roman" w:eastAsia="Times New Roman" w:hAnsi="Times New Roman" w:cs="Times New Roman"/>
           <w:sz w:val="24"/>
@@ -1045,6 +1057,16 @@
           <w:lang w:val="es-CR"/>
         </w:rPr>
       </w:pPr>
+      <w:r>
+        <w:rPr>
+          <w:rFonts w:ascii="Arial" w:eastAsia="Times New Roman" w:hAnsi="Arial" w:cs="Arial"/>
+          <w:color w:val="000000"/>
+          <w:sz w:val="28"/>
+          <w:szCs w:val="28"/>
+          <w:lang w:val="es-CR"/>
+        </w:rPr>
+        <w:t>Nota: Los gráficos se deben refrescar: cada N muestras.</w:t>
+      </w:r>
     </w:p>
     <w:p>
       <w:pPr>
@@ -1058,6 +1080,19 @@
           <w:lang w:val="es-CR"/>
         </w:rPr>
       </w:pPr>
+    </w:p>
+    <w:p>
+      <w:pPr>
+        <w:spacing w:after="0" w:line="312" w:lineRule="auto"/>
+        <w:ind w:left="630" w:hanging="630"/>
+        <w:jc w:val="both"/>
+        <w:rPr>
+          <w:rFonts w:ascii="Times New Roman" w:eastAsia="Times New Roman" w:hAnsi="Times New Roman" w:cs="Times New Roman"/>
+          <w:sz w:val="24"/>
+          <w:szCs w:val="24"/>
+          <w:lang w:val="es-CR"/>
+        </w:rPr>
+      </w:pPr>
       <w:r>
         <w:rPr>
           <w:rFonts w:ascii="Arial" w:eastAsia="Times New Roman" w:hAnsi="Arial" w:cs="Arial"/>
@@ -1073,6 +1108,7 @@
       <w:pPr>
         <w:spacing w:after="0" w:line="312" w:lineRule="auto"/>
         <w:ind w:left="630" w:hanging="630"/>
+        <w:jc w:val="both"/>
         <w:rPr>
           <w:rFonts w:ascii="Times New Roman" w:eastAsia="Times New Roman" w:hAnsi="Times New Roman" w:cs="Times New Roman"/>
           <w:sz w:val="24"/>
@@ -1109,7 +1145,6 @@
         </w:rPr>
         <w:t xml:space="preserve">Encriptación: El archivo </w:t>
       </w:r>
-      <w:proofErr w:type="spellStart"/>
       <w:r>
         <w:rPr>
           <w:rFonts w:ascii="Arial" w:eastAsia="Times New Roman" w:hAnsi="Arial" w:cs="Arial"/>
@@ -1122,7 +1157,6 @@
         </w:rPr>
         <w:t>save</w:t>
       </w:r>
-      <w:proofErr w:type="spellEnd"/>
       <w:r>
         <w:rPr>
           <w:rFonts w:ascii="Arial" w:eastAsia="Times New Roman" w:hAnsi="Arial" w:cs="Arial"/>
@@ -1142,6 +1176,7 @@
         </w:numPr>
         <w:spacing w:before="100" w:beforeAutospacing="1" w:after="100" w:afterAutospacing="1" w:line="312" w:lineRule="auto"/>
         <w:ind w:left="630" w:hanging="630"/>
+        <w:jc w:val="both"/>
         <w:textAlignment w:val="baseline"/>
         <w:rPr>
           <w:rFonts w:ascii="Arial" w:eastAsia="Times New Roman" w:hAnsi="Arial" w:cs="Arial"/>
@@ -1161,6 +1196,209 @@
         </w:rPr>
         <w:t>Cuentas de usuario: dueño, administrador y usuario.</w:t>
       </w:r>
+    </w:p>
+    <w:p>
+      <w:pPr>
+        <w:spacing w:before="100" w:beforeAutospacing="1" w:after="100" w:afterAutospacing="1" w:line="312" w:lineRule="auto"/>
+        <w:jc w:val="both"/>
+        <w:textAlignment w:val="baseline"/>
+        <w:rPr>
+          <w:rFonts w:ascii="Arial" w:eastAsia="Times New Roman" w:hAnsi="Arial" w:cs="Arial"/>
+          <w:color w:val="000000"/>
+          <w:sz w:val="28"/>
+          <w:szCs w:val="28"/>
+          <w:lang w:val="es-CR"/>
+        </w:rPr>
+      </w:pPr>
+    </w:p>
+    <w:p>
+      <w:pPr>
+        <w:spacing w:before="100" w:beforeAutospacing="1" w:after="100" w:afterAutospacing="1" w:line="312" w:lineRule="auto"/>
+        <w:jc w:val="both"/>
+        <w:textAlignment w:val="baseline"/>
+        <w:rPr>
+          <w:rFonts w:ascii="Arial" w:eastAsia="Times New Roman" w:hAnsi="Arial" w:cs="Arial"/>
+          <w:color w:val="000000"/>
+          <w:sz w:val="28"/>
+          <w:szCs w:val="28"/>
+          <w:lang w:val="es-CR"/>
+        </w:rPr>
+      </w:pPr>
+    </w:p>
+    <w:p>
+      <w:pPr>
+        <w:spacing w:before="100" w:beforeAutospacing="1" w:after="100" w:afterAutospacing="1" w:line="312" w:lineRule="auto"/>
+        <w:jc w:val="both"/>
+        <w:textAlignment w:val="baseline"/>
+        <w:rPr>
+          <w:rFonts w:ascii="Arial" w:eastAsia="Times New Roman" w:hAnsi="Arial" w:cs="Arial"/>
+          <w:b/>
+          <w:color w:val="000000"/>
+          <w:sz w:val="28"/>
+          <w:szCs w:val="28"/>
+          <w:lang w:val="es-CR"/>
+        </w:rPr>
+      </w:pPr>
+      <w:r>
+        <w:rPr>
+          <w:rFonts w:ascii="Arial" w:eastAsia="Times New Roman" w:hAnsi="Arial" w:cs="Arial"/>
+          <w:b/>
+          <w:color w:val="000000"/>
+          <w:sz w:val="28"/>
+          <w:szCs w:val="28"/>
+          <w:lang w:val="es-CR"/>
+        </w:rPr>
+        <w:lastRenderedPageBreak/>
+        <w:t>Casos de Uso Extra</w:t>
+      </w:r>
+    </w:p>
+    <w:p>
+      <w:pPr>
+        <w:spacing w:before="100" w:beforeAutospacing="1" w:after="100" w:afterAutospacing="1" w:line="312" w:lineRule="auto"/>
+        <w:jc w:val="both"/>
+        <w:textAlignment w:val="baseline"/>
+        <w:rPr>
+          <w:rFonts w:ascii="Arial" w:eastAsia="Times New Roman" w:hAnsi="Arial" w:cs="Arial"/>
+          <w:color w:val="000000"/>
+          <w:sz w:val="28"/>
+          <w:szCs w:val="28"/>
+          <w:lang w:val="es-CR"/>
+        </w:rPr>
+      </w:pPr>
+      <w:r>
+        <w:rPr>
+          <w:rFonts w:ascii="Arial" w:eastAsia="Times New Roman" w:hAnsi="Arial" w:cs="Arial"/>
+          <w:color w:val="000000"/>
+          <w:sz w:val="28"/>
+          <w:szCs w:val="28"/>
+          <w:lang w:val="es-CR"/>
+        </w:rPr>
+        <w:tab/>
+        <w:t>Estos casos de uso no forman parte de las funcionalidades esenciales del sistema. Se enlistan:</w:t>
+      </w:r>
+    </w:p>
+    <w:p>
+      <w:pPr>
+        <w:pStyle w:val="ListParagraph"/>
+        <w:numPr>
+          <w:ilvl w:val="0"/>
+          <w:numId w:val="15"/>
+        </w:numPr>
+        <w:spacing w:before="100" w:beforeAutospacing="1" w:after="100" w:afterAutospacing="1" w:line="312" w:lineRule="auto"/>
+        <w:jc w:val="both"/>
+        <w:textAlignment w:val="baseline"/>
+        <w:rPr>
+          <w:rFonts w:ascii="Arial" w:eastAsia="Times New Roman" w:hAnsi="Arial" w:cs="Arial"/>
+          <w:color w:val="000000"/>
+          <w:sz w:val="28"/>
+          <w:szCs w:val="28"/>
+          <w:lang w:val="es-CR"/>
+        </w:rPr>
+      </w:pPr>
+      <w:r>
+        <w:rPr>
+          <w:rFonts w:ascii="Arial" w:eastAsia="Times New Roman" w:hAnsi="Arial" w:cs="Arial"/>
+          <w:color w:val="000000"/>
+          <w:sz w:val="28"/>
+          <w:szCs w:val="28"/>
+          <w:lang w:val="es-CR"/>
+        </w:rPr>
+        <w:t>Agregar nuevos puntos a la fórmula de calibración.</w:t>
+      </w:r>
+    </w:p>
+    <w:p>
+      <w:pPr>
+        <w:pStyle w:val="ListParagraph"/>
+        <w:numPr>
+          <w:ilvl w:val="0"/>
+          <w:numId w:val="15"/>
+        </w:numPr>
+        <w:spacing w:before="100" w:beforeAutospacing="1" w:after="100" w:afterAutospacing="1" w:line="312" w:lineRule="auto"/>
+        <w:jc w:val="both"/>
+        <w:textAlignment w:val="baseline"/>
+        <w:rPr>
+          <w:rFonts w:ascii="Arial" w:eastAsia="Times New Roman" w:hAnsi="Arial" w:cs="Arial"/>
+          <w:color w:val="000000"/>
+          <w:sz w:val="28"/>
+          <w:szCs w:val="28"/>
+          <w:lang w:val="es-CR"/>
+        </w:rPr>
+      </w:pPr>
+      <w:r>
+        <w:rPr>
+          <w:rFonts w:ascii="Arial" w:eastAsia="Times New Roman" w:hAnsi="Arial" w:cs="Arial"/>
+          <w:color w:val="000000"/>
+          <w:sz w:val="28"/>
+          <w:szCs w:val="28"/>
+          <w:lang w:val="es-CR"/>
+        </w:rPr>
+        <w:t xml:space="preserve">Poder generar cualquier gráfico mencionado anteriormente </w:t>
+      </w:r>
+      <w:r>
+        <w:rPr>
+          <w:rFonts w:ascii="Arial" w:eastAsia="Times New Roman" w:hAnsi="Arial" w:cs="Arial"/>
+          <w:color w:val="000000"/>
+          <w:sz w:val="28"/>
+          <w:szCs w:val="28"/>
+          <w:lang w:val="es-CR"/>
+        </w:rPr>
+        <w:t>de forma manual con base a un conjunto de archivos seleccionados.</w:t>
+      </w:r>
+    </w:p>
+    <w:p>
+      <w:pPr>
+        <w:pStyle w:val="ListParagraph"/>
+        <w:numPr>
+          <w:ilvl w:val="0"/>
+          <w:numId w:val="15"/>
+        </w:numPr>
+        <w:spacing w:before="100" w:beforeAutospacing="1" w:after="100" w:afterAutospacing="1" w:line="312" w:lineRule="auto"/>
+        <w:jc w:val="both"/>
+        <w:textAlignment w:val="baseline"/>
+        <w:rPr>
+          <w:rFonts w:ascii="Arial" w:eastAsia="Times New Roman" w:hAnsi="Arial" w:cs="Arial"/>
+          <w:color w:val="000000"/>
+          <w:sz w:val="28"/>
+          <w:szCs w:val="28"/>
+          <w:lang w:val="es-CR"/>
+        </w:rPr>
+      </w:pPr>
+      <w:r>
+        <w:rPr>
+          <w:rFonts w:ascii="Arial" w:eastAsia="Times New Roman" w:hAnsi="Arial" w:cs="Arial"/>
+          <w:color w:val="000000"/>
+          <w:sz w:val="28"/>
+          <w:szCs w:val="28"/>
+          <w:lang w:val="es-CR"/>
+        </w:rPr>
+        <w:t xml:space="preserve">Poder configurar los distintos gráficos de acuerdo a un valor ingresado, </w:t>
+      </w:r>
+      <w:bookmarkStart w:id="0" w:name="_GoBack"/>
+      <w:bookmarkEnd w:id="0"/>
+      <w:r>
+        <w:rPr>
+          <w:rFonts w:ascii="Arial" w:eastAsia="Times New Roman" w:hAnsi="Arial" w:cs="Arial"/>
+          <w:color w:val="000000"/>
+          <w:sz w:val="28"/>
+          <w:szCs w:val="28"/>
+          <w:lang w:val="es-CR"/>
+        </w:rPr>
+        <w:t>establecer un color para el gráfico.</w:t>
+      </w:r>
+    </w:p>
+    <w:p>
+      <w:pPr>
+        <w:spacing w:before="100" w:beforeAutospacing="1" w:after="100" w:afterAutospacing="1" w:line="312" w:lineRule="auto"/>
+        <w:ind w:left="360"/>
+        <w:textAlignment w:val="baseline"/>
+        <w:rPr>
+          <w:rFonts w:ascii="Arial" w:eastAsia="Times New Roman" w:hAnsi="Arial" w:cs="Arial"/>
+          <w:color w:val="000000"/>
+          <w:sz w:val="28"/>
+          <w:szCs w:val="28"/>
+          <w:lang w:val="es-CR"/>
+        </w:rPr>
+      </w:pPr>
     </w:p>
     <w:p>
       <w:pPr>
@@ -1561,6 +1799,318 @@
     </w:lvl>
   </w:abstractNum>
   <w:abstractNum w:abstractNumId="3">
+    <w:nsid w:val="326B6171"/>
+    <w:multiLevelType w:val="hybridMultilevel"/>
+    <w:tmpl w:val="129407AC"/>
+    <w:lvl w:ilvl="0" w:tplc="0409000F">
+      <w:start w:val="1"/>
+      <w:numFmt w:val="decimal"/>
+      <w:lvlText w:val="%1."/>
+      <w:lvlJc w:val="left"/>
+      <w:pPr>
+        <w:ind w:left="720" w:hanging="360"/>
+      </w:pPr>
+    </w:lvl>
+    <w:lvl w:ilvl="1" w:tplc="04090019" w:tentative="1">
+      <w:start w:val="1"/>
+      <w:numFmt w:val="lowerLetter"/>
+      <w:lvlText w:val="%2."/>
+      <w:lvlJc w:val="left"/>
+      <w:pPr>
+        <w:ind w:left="1440" w:hanging="360"/>
+      </w:pPr>
+    </w:lvl>
+    <w:lvl w:ilvl="2" w:tplc="0409001B" w:tentative="1">
+      <w:start w:val="1"/>
+      <w:numFmt w:val="lowerRoman"/>
+      <w:lvlText w:val="%3."/>
+      <w:lvlJc w:val="right"/>
+      <w:pPr>
+        <w:ind w:left="2160" w:hanging="180"/>
+      </w:pPr>
+    </w:lvl>
+    <w:lvl w:ilvl="3" w:tplc="0409000F" w:tentative="1">
+      <w:start w:val="1"/>
+      <w:numFmt w:val="decimal"/>
+      <w:lvlText w:val="%4."/>
+      <w:lvlJc w:val="left"/>
+      <w:pPr>
+        <w:ind w:left="2880" w:hanging="360"/>
+      </w:pPr>
+    </w:lvl>
+    <w:lvl w:ilvl="4" w:tplc="04090019" w:tentative="1">
+      <w:start w:val="1"/>
+      <w:numFmt w:val="lowerLetter"/>
+      <w:lvlText w:val="%5."/>
+      <w:lvlJc w:val="left"/>
+      <w:pPr>
+        <w:ind w:left="3600" w:hanging="360"/>
+      </w:pPr>
+    </w:lvl>
+    <w:lvl w:ilvl="5" w:tplc="0409001B" w:tentative="1">
+      <w:start w:val="1"/>
+      <w:numFmt w:val="lowerRoman"/>
+      <w:lvlText w:val="%6."/>
+      <w:lvlJc w:val="right"/>
+      <w:pPr>
+        <w:ind w:left="4320" w:hanging="180"/>
+      </w:pPr>
+    </w:lvl>
+    <w:lvl w:ilvl="6" w:tplc="0409000F" w:tentative="1">
+      <w:start w:val="1"/>
+      <w:numFmt w:val="decimal"/>
+      <w:lvlText w:val="%7."/>
+      <w:lvlJc w:val="left"/>
+      <w:pPr>
+        <w:ind w:left="5040" w:hanging="360"/>
+      </w:pPr>
+    </w:lvl>
+    <w:lvl w:ilvl="7" w:tplc="04090019" w:tentative="1">
+      <w:start w:val="1"/>
+      <w:numFmt w:val="lowerLetter"/>
+      <w:lvlText w:val="%8."/>
+      <w:lvlJc w:val="left"/>
+      <w:pPr>
+        <w:ind w:left="5760" w:hanging="360"/>
+      </w:pPr>
+    </w:lvl>
+    <w:lvl w:ilvl="8" w:tplc="0409001B" w:tentative="1">
+      <w:start w:val="1"/>
+      <w:numFmt w:val="lowerRoman"/>
+      <w:lvlText w:val="%9."/>
+      <w:lvlJc w:val="right"/>
+      <w:pPr>
+        <w:ind w:left="6480" w:hanging="180"/>
+      </w:pPr>
+    </w:lvl>
+  </w:abstractNum>
+  <w:abstractNum w:abstractNumId="4">
+    <w:nsid w:val="39181851"/>
+    <w:multiLevelType w:val="hybridMultilevel"/>
+    <w:tmpl w:val="2E5E54D2"/>
+    <w:lvl w:ilvl="0" w:tplc="0409000F">
+      <w:start w:val="1"/>
+      <w:numFmt w:val="decimal"/>
+      <w:lvlText w:val="%1."/>
+      <w:lvlJc w:val="left"/>
+      <w:pPr>
+        <w:ind w:left="720" w:hanging="360"/>
+      </w:pPr>
+      <w:rPr>
+        <w:rFonts w:hint="default"/>
+      </w:rPr>
+    </w:lvl>
+    <w:lvl w:ilvl="1" w:tplc="04090003" w:tentative="1">
+      <w:start w:val="1"/>
+      <w:numFmt w:val="bullet"/>
+      <w:lvlText w:val="o"/>
+      <w:lvlJc w:val="left"/>
+      <w:pPr>
+        <w:ind w:left="1440" w:hanging="360"/>
+      </w:pPr>
+      <w:rPr>
+        <w:rFonts w:ascii="Courier New" w:hAnsi="Courier New" w:cs="Courier New" w:hint="default"/>
+      </w:rPr>
+    </w:lvl>
+    <w:lvl w:ilvl="2" w:tplc="04090005" w:tentative="1">
+      <w:start w:val="1"/>
+      <w:numFmt w:val="bullet"/>
+      <w:lvlText w:val=""/>
+      <w:lvlJc w:val="left"/>
+      <w:pPr>
+        <w:ind w:left="2160" w:hanging="360"/>
+      </w:pPr>
+      <w:rPr>
+        <w:rFonts w:ascii="Wingdings" w:hAnsi="Wingdings" w:hint="default"/>
+      </w:rPr>
+    </w:lvl>
+    <w:lvl w:ilvl="3" w:tplc="04090001" w:tentative="1">
+      <w:start w:val="1"/>
+      <w:numFmt w:val="bullet"/>
+      <w:lvlText w:val=""/>
+      <w:lvlJc w:val="left"/>
+      <w:pPr>
+        <w:ind w:left="2880" w:hanging="360"/>
+      </w:pPr>
+      <w:rPr>
+        <w:rFonts w:ascii="Symbol" w:hAnsi="Symbol" w:hint="default"/>
+      </w:rPr>
+    </w:lvl>
+    <w:lvl w:ilvl="4" w:tplc="04090003" w:tentative="1">
+      <w:start w:val="1"/>
+      <w:numFmt w:val="bullet"/>
+      <w:lvlText w:val="o"/>
+      <w:lvlJc w:val="left"/>
+      <w:pPr>
+        <w:ind w:left="3600" w:hanging="360"/>
+      </w:pPr>
+      <w:rPr>
+        <w:rFonts w:ascii="Courier New" w:hAnsi="Courier New" w:cs="Courier New" w:hint="default"/>
+      </w:rPr>
+    </w:lvl>
+    <w:lvl w:ilvl="5" w:tplc="04090005" w:tentative="1">
+      <w:start w:val="1"/>
+      <w:numFmt w:val="bullet"/>
+      <w:lvlText w:val=""/>
+      <w:lvlJc w:val="left"/>
+      <w:pPr>
+        <w:ind w:left="4320" w:hanging="360"/>
+      </w:pPr>
+      <w:rPr>
+        <w:rFonts w:ascii="Wingdings" w:hAnsi="Wingdings" w:hint="default"/>
+      </w:rPr>
+    </w:lvl>
+    <w:lvl w:ilvl="6" w:tplc="04090001" w:tentative="1">
+      <w:start w:val="1"/>
+      <w:numFmt w:val="bullet"/>
+      <w:lvlText w:val=""/>
+      <w:lvlJc w:val="left"/>
+      <w:pPr>
+        <w:ind w:left="5040" w:hanging="360"/>
+      </w:pPr>
+      <w:rPr>
+        <w:rFonts w:ascii="Symbol" w:hAnsi="Symbol" w:hint="default"/>
+      </w:rPr>
+    </w:lvl>
+    <w:lvl w:ilvl="7" w:tplc="04090003" w:tentative="1">
+      <w:start w:val="1"/>
+      <w:numFmt w:val="bullet"/>
+      <w:lvlText w:val="o"/>
+      <w:lvlJc w:val="left"/>
+      <w:pPr>
+        <w:ind w:left="5760" w:hanging="360"/>
+      </w:pPr>
+      <w:rPr>
+        <w:rFonts w:ascii="Courier New" w:hAnsi="Courier New" w:cs="Courier New" w:hint="default"/>
+      </w:rPr>
+    </w:lvl>
+    <w:lvl w:ilvl="8" w:tplc="04090005" w:tentative="1">
+      <w:start w:val="1"/>
+      <w:numFmt w:val="bullet"/>
+      <w:lvlText w:val=""/>
+      <w:lvlJc w:val="left"/>
+      <w:pPr>
+        <w:ind w:left="6480" w:hanging="360"/>
+      </w:pPr>
+      <w:rPr>
+        <w:rFonts w:ascii="Wingdings" w:hAnsi="Wingdings" w:hint="default"/>
+      </w:rPr>
+    </w:lvl>
+  </w:abstractNum>
+  <w:abstractNum w:abstractNumId="5">
+    <w:nsid w:val="44E72593"/>
+    <w:multiLevelType w:val="hybridMultilevel"/>
+    <w:tmpl w:val="4C000C0A"/>
+    <w:lvl w:ilvl="0" w:tplc="04090001">
+      <w:start w:val="1"/>
+      <w:numFmt w:val="bullet"/>
+      <w:lvlText w:val=""/>
+      <w:lvlJc w:val="left"/>
+      <w:pPr>
+        <w:ind w:left="720" w:hanging="360"/>
+      </w:pPr>
+      <w:rPr>
+        <w:rFonts w:ascii="Symbol" w:hAnsi="Symbol" w:hint="default"/>
+      </w:rPr>
+    </w:lvl>
+    <w:lvl w:ilvl="1" w:tplc="04090003" w:tentative="1">
+      <w:start w:val="1"/>
+      <w:numFmt w:val="bullet"/>
+      <w:lvlText w:val="o"/>
+      <w:lvlJc w:val="left"/>
+      <w:pPr>
+        <w:ind w:left="1440" w:hanging="360"/>
+      </w:pPr>
+      <w:rPr>
+        <w:rFonts w:ascii="Courier New" w:hAnsi="Courier New" w:cs="Courier New" w:hint="default"/>
+      </w:rPr>
+    </w:lvl>
+    <w:lvl w:ilvl="2" w:tplc="04090005" w:tentative="1">
+      <w:start w:val="1"/>
+      <w:numFmt w:val="bullet"/>
+      <w:lvlText w:val=""/>
+      <w:lvlJc w:val="left"/>
+      <w:pPr>
+        <w:ind w:left="2160" w:hanging="360"/>
+      </w:pPr>
+      <w:rPr>
+        <w:rFonts w:ascii="Wingdings" w:hAnsi="Wingdings" w:hint="default"/>
+      </w:rPr>
+    </w:lvl>
+    <w:lvl w:ilvl="3" w:tplc="04090001" w:tentative="1">
+      <w:start w:val="1"/>
+      <w:numFmt w:val="bullet"/>
+      <w:lvlText w:val=""/>
+      <w:lvlJc w:val="left"/>
+      <w:pPr>
+        <w:ind w:left="2880" w:hanging="360"/>
+      </w:pPr>
+      <w:rPr>
+        <w:rFonts w:ascii="Symbol" w:hAnsi="Symbol" w:hint="default"/>
+      </w:rPr>
+    </w:lvl>
+    <w:lvl w:ilvl="4" w:tplc="04090003" w:tentative="1">
+      <w:start w:val="1"/>
+      <w:numFmt w:val="bullet"/>
+      <w:lvlText w:val="o"/>
+      <w:lvlJc w:val="left"/>
+      <w:pPr>
+        <w:ind w:left="3600" w:hanging="360"/>
+      </w:pPr>
+      <w:rPr>
+        <w:rFonts w:ascii="Courier New" w:hAnsi="Courier New" w:cs="Courier New" w:hint="default"/>
+      </w:rPr>
+    </w:lvl>
+    <w:lvl w:ilvl="5" w:tplc="04090005" w:tentative="1">
+      <w:start w:val="1"/>
+      <w:numFmt w:val="bullet"/>
+      <w:lvlText w:val=""/>
+      <w:lvlJc w:val="left"/>
+      <w:pPr>
+        <w:ind w:left="4320" w:hanging="360"/>
+      </w:pPr>
+      <w:rPr>
+        <w:rFonts w:ascii="Wingdings" w:hAnsi="Wingdings" w:hint="default"/>
+      </w:rPr>
+    </w:lvl>
+    <w:lvl w:ilvl="6" w:tplc="04090001" w:tentative="1">
+      <w:start w:val="1"/>
+      <w:numFmt w:val="bullet"/>
+      <w:lvlText w:val=""/>
+      <w:lvlJc w:val="left"/>
+      <w:pPr>
+        <w:ind w:left="5040" w:hanging="360"/>
+      </w:pPr>
+      <w:rPr>
+        <w:rFonts w:ascii="Symbol" w:hAnsi="Symbol" w:hint="default"/>
+      </w:rPr>
+    </w:lvl>
+    <w:lvl w:ilvl="7" w:tplc="04090003" w:tentative="1">
+      <w:start w:val="1"/>
+      <w:numFmt w:val="bullet"/>
+      <w:lvlText w:val="o"/>
+      <w:lvlJc w:val="left"/>
+      <w:pPr>
+        <w:ind w:left="5760" w:hanging="360"/>
+      </w:pPr>
+      <w:rPr>
+        <w:rFonts w:ascii="Courier New" w:hAnsi="Courier New" w:cs="Courier New" w:hint="default"/>
+      </w:rPr>
+    </w:lvl>
+    <w:lvl w:ilvl="8" w:tplc="04090005" w:tentative="1">
+      <w:start w:val="1"/>
+      <w:numFmt w:val="bullet"/>
+      <w:lvlText w:val=""/>
+      <w:lvlJc w:val="left"/>
+      <w:pPr>
+        <w:ind w:left="6480" w:hanging="360"/>
+      </w:pPr>
+      <w:rPr>
+        <w:rFonts w:ascii="Wingdings" w:hAnsi="Wingdings" w:hint="default"/>
+      </w:rPr>
+    </w:lvl>
+  </w:abstractNum>
+  <w:abstractNum w:abstractNumId="6">
     <w:nsid w:val="579A09A2"/>
     <w:multiLevelType w:val="multilevel"/>
     <w:tmpl w:val="870C6E26"/>
@@ -1673,11 +2223,97 @@
       </w:pPr>
     </w:lvl>
   </w:abstractNum>
+  <w:abstractNum w:abstractNumId="7">
+    <w:nsid w:val="7A8E7CED"/>
+    <w:multiLevelType w:val="hybridMultilevel"/>
+    <w:tmpl w:val="D92E5B2C"/>
+    <w:lvl w:ilvl="0" w:tplc="0409000F">
+      <w:start w:val="1"/>
+      <w:numFmt w:val="decimal"/>
+      <w:lvlText w:val="%1."/>
+      <w:lvlJc w:val="left"/>
+      <w:pPr>
+        <w:ind w:left="720" w:hanging="360"/>
+      </w:pPr>
+    </w:lvl>
+    <w:lvl w:ilvl="1" w:tplc="04090019" w:tentative="1">
+      <w:start w:val="1"/>
+      <w:numFmt w:val="lowerLetter"/>
+      <w:lvlText w:val="%2."/>
+      <w:lvlJc w:val="left"/>
+      <w:pPr>
+        <w:ind w:left="1440" w:hanging="360"/>
+      </w:pPr>
+    </w:lvl>
+    <w:lvl w:ilvl="2" w:tplc="0409001B" w:tentative="1">
+      <w:start w:val="1"/>
+      <w:numFmt w:val="lowerRoman"/>
+      <w:lvlText w:val="%3."/>
+      <w:lvlJc w:val="right"/>
+      <w:pPr>
+        <w:ind w:left="2160" w:hanging="180"/>
+      </w:pPr>
+    </w:lvl>
+    <w:lvl w:ilvl="3" w:tplc="0409000F" w:tentative="1">
+      <w:start w:val="1"/>
+      <w:numFmt w:val="decimal"/>
+      <w:lvlText w:val="%4."/>
+      <w:lvlJc w:val="left"/>
+      <w:pPr>
+        <w:ind w:left="2880" w:hanging="360"/>
+      </w:pPr>
+    </w:lvl>
+    <w:lvl w:ilvl="4" w:tplc="04090019" w:tentative="1">
+      <w:start w:val="1"/>
+      <w:numFmt w:val="lowerLetter"/>
+      <w:lvlText w:val="%5."/>
+      <w:lvlJc w:val="left"/>
+      <w:pPr>
+        <w:ind w:left="3600" w:hanging="360"/>
+      </w:pPr>
+    </w:lvl>
+    <w:lvl w:ilvl="5" w:tplc="0409001B" w:tentative="1">
+      <w:start w:val="1"/>
+      <w:numFmt w:val="lowerRoman"/>
+      <w:lvlText w:val="%6."/>
+      <w:lvlJc w:val="right"/>
+      <w:pPr>
+        <w:ind w:left="4320" w:hanging="180"/>
+      </w:pPr>
+    </w:lvl>
+    <w:lvl w:ilvl="6" w:tplc="0409000F" w:tentative="1">
+      <w:start w:val="1"/>
+      <w:numFmt w:val="decimal"/>
+      <w:lvlText w:val="%7."/>
+      <w:lvlJc w:val="left"/>
+      <w:pPr>
+        <w:ind w:left="5040" w:hanging="360"/>
+      </w:pPr>
+    </w:lvl>
+    <w:lvl w:ilvl="7" w:tplc="04090019" w:tentative="1">
+      <w:start w:val="1"/>
+      <w:numFmt w:val="lowerLetter"/>
+      <w:lvlText w:val="%8."/>
+      <w:lvlJc w:val="left"/>
+      <w:pPr>
+        <w:ind w:left="5760" w:hanging="360"/>
+      </w:pPr>
+    </w:lvl>
+    <w:lvl w:ilvl="8" w:tplc="0409001B" w:tentative="1">
+      <w:start w:val="1"/>
+      <w:numFmt w:val="lowerRoman"/>
+      <w:lvlText w:val="%9."/>
+      <w:lvlJc w:val="right"/>
+      <w:pPr>
+        <w:ind w:left="6480" w:hanging="180"/>
+      </w:pPr>
+    </w:lvl>
+  </w:abstractNum>
   <w:num w:numId="1">
     <w:abstractNumId w:val="0"/>
   </w:num>
   <w:num w:numId="2">
-    <w:abstractNumId w:val="3"/>
+    <w:abstractNumId w:val="6"/>
     <w:lvlOverride w:ilvl="0">
       <w:lvl w:ilvl="0">
         <w:numFmt w:val="decimal"/>
@@ -1687,7 +2323,7 @@
     </w:lvlOverride>
   </w:num>
   <w:num w:numId="3">
-    <w:abstractNumId w:val="3"/>
+    <w:abstractNumId w:val="6"/>
     <w:lvlOverride w:ilvl="0">
       <w:lvl w:ilvl="0">
         <w:numFmt w:val="decimal"/>
@@ -1697,7 +2333,7 @@
     </w:lvlOverride>
   </w:num>
   <w:num w:numId="4">
-    <w:abstractNumId w:val="3"/>
+    <w:abstractNumId w:val="6"/>
     <w:lvlOverride w:ilvl="0">
       <w:lvl w:ilvl="0">
         <w:numFmt w:val="decimal"/>
@@ -1707,7 +2343,7 @@
     </w:lvlOverride>
   </w:num>
   <w:num w:numId="5">
-    <w:abstractNumId w:val="3"/>
+    <w:abstractNumId w:val="6"/>
     <w:lvlOverride w:ilvl="0">
       <w:lvl w:ilvl="0">
         <w:numFmt w:val="decimal"/>
@@ -1717,7 +2353,7 @@
     </w:lvlOverride>
   </w:num>
   <w:num w:numId="6">
-    <w:abstractNumId w:val="3"/>
+    <w:abstractNumId w:val="6"/>
     <w:lvlOverride w:ilvl="0">
       <w:lvl w:ilvl="0">
         <w:numFmt w:val="decimal"/>
@@ -1768,6 +2404,18 @@
   </w:num>
   <w:num w:numId="11">
     <w:abstractNumId w:val="2"/>
+  </w:num>
+  <w:num w:numId="12">
+    <w:abstractNumId w:val="3"/>
+  </w:num>
+  <w:num w:numId="13">
+    <w:abstractNumId w:val="7"/>
+  </w:num>
+  <w:num w:numId="14">
+    <w:abstractNumId w:val="5"/>
+  </w:num>
+  <w:num w:numId="15">
+    <w:abstractNumId w:val="4"/>
   </w:num>
 </w:numbering>
 </file>
@@ -1975,6 +2623,17 @@
       <w:szCs w:val="24"/>
     </w:rPr>
   </w:style>
+  <w:style w:type="paragraph" w:styleId="ListParagraph">
+    <w:name w:val="List Paragraph"/>
+    <w:basedOn w:val="Normal"/>
+    <w:uiPriority w:val="34"/>
+    <w:qFormat/>
+    <w:rsid w:val="006452F6"/>
+    <w:pPr>
+      <w:ind w:left="720"/>
+      <w:contextualSpacing/>
+    </w:pPr>
+  </w:style>
 </w:styles>
 </file>
 
@@ -2180,6 +2839,17 @@
       <w:sz w:val="24"/>
       <w:szCs w:val="24"/>
     </w:rPr>
+  </w:style>
+  <w:style w:type="paragraph" w:styleId="ListParagraph">
+    <w:name w:val="List Paragraph"/>
+    <w:basedOn w:val="Normal"/>
+    <w:uiPriority w:val="34"/>
+    <w:qFormat/>
+    <w:rsid w:val="006452F6"/>
+    <w:pPr>
+      <w:ind w:left="720"/>
+      <w:contextualSpacing/>
+    </w:pPr>
   </w:style>
 </w:styles>
 </file>

</xml_diff>

<commit_message>
Minuta 3 with Laura
Also use cases document actualization.
</commit_message>
<xml_diff>
--- a/Casos de uso/Lista de Casos de Uso por iteración.docx
+++ b/Casos de uso/Lista de Casos de Uso por iteración.docx
@@ -620,8 +620,10 @@
           <w:szCs w:val="28"/>
           <w:lang w:val="es-CR"/>
         </w:rPr>
-        <w:t>Exportar los gráficos a imagen: Concentración vs Tiempo de creación</w:t>
-      </w:r>
+        <w:t>Exportar los gráficos a imagen</w:t>
+      </w:r>
+      <w:bookmarkStart w:id="0" w:name="_GoBack"/>
+      <w:bookmarkEnd w:id="0"/>
       <w:r>
         <w:rPr>
           <w:rFonts w:ascii="Arial" w:eastAsia="Times New Roman" w:hAnsi="Arial" w:cs="Arial"/>
@@ -1371,19 +1373,138 @@
           <w:szCs w:val="28"/>
           <w:lang w:val="es-CR"/>
         </w:rPr>
-        <w:t xml:space="preserve">Poder configurar los distintos gráficos de acuerdo a un valor ingresado, </w:t>
-      </w:r>
-      <w:bookmarkStart w:id="0" w:name="_GoBack"/>
-      <w:bookmarkEnd w:id="0"/>
-      <w:r>
-        <w:rPr>
-          <w:rFonts w:ascii="Arial" w:eastAsia="Times New Roman" w:hAnsi="Arial" w:cs="Arial"/>
-          <w:color w:val="000000"/>
-          <w:sz w:val="28"/>
-          <w:szCs w:val="28"/>
-          <w:lang w:val="es-CR"/>
-        </w:rPr>
-        <w:t>establecer un color para el gráfico.</w:t>
+        <w:t>Poder configurar los distintos gráficos de acuerdo a un valor ingresado, establecer un color para el gráfico.</w:t>
+      </w:r>
+      <w:r>
+        <w:rPr>
+          <w:rFonts w:ascii="Arial" w:eastAsia="Times New Roman" w:hAnsi="Arial" w:cs="Arial"/>
+          <w:color w:val="000000"/>
+          <w:sz w:val="28"/>
+          <w:szCs w:val="28"/>
+          <w:lang w:val="es-CR"/>
+        </w:rPr>
+        <w:t xml:space="preserve"> </w:t>
+      </w:r>
+      <w:proofErr w:type="spellStart"/>
+      <w:r>
+        <w:rPr>
+          <w:rFonts w:ascii="Arial" w:eastAsia="Times New Roman" w:hAnsi="Arial" w:cs="Arial"/>
+          <w:i/>
+          <w:color w:val="000000"/>
+          <w:sz w:val="28"/>
+          <w:szCs w:val="28"/>
+          <w:lang w:val="es-CR"/>
+        </w:rPr>
+        <w:t>Alert</w:t>
+      </w:r>
+      <w:proofErr w:type="spellEnd"/>
+      <w:r>
+        <w:rPr>
+          <w:rFonts w:ascii="Arial" w:eastAsia="Times New Roman" w:hAnsi="Arial" w:cs="Arial"/>
+          <w:i/>
+          <w:color w:val="000000"/>
+          <w:sz w:val="28"/>
+          <w:szCs w:val="28"/>
+          <w:lang w:val="es-CR"/>
+        </w:rPr>
+        <w:t xml:space="preserve"> </w:t>
+      </w:r>
+      <w:proofErr w:type="spellStart"/>
+      <w:r>
+        <w:rPr>
+          <w:rFonts w:ascii="Arial" w:eastAsia="Times New Roman" w:hAnsi="Arial" w:cs="Arial"/>
+          <w:i/>
+          <w:color w:val="000000"/>
+          <w:sz w:val="28"/>
+          <w:szCs w:val="28"/>
+          <w:lang w:val="es-CR"/>
+        </w:rPr>
+        <w:t>Values</w:t>
+      </w:r>
+      <w:proofErr w:type="spellEnd"/>
+      <w:r>
+        <w:rPr>
+          <w:rFonts w:ascii="Arial" w:eastAsia="Times New Roman" w:hAnsi="Arial" w:cs="Arial"/>
+          <w:color w:val="000000"/>
+          <w:sz w:val="28"/>
+          <w:szCs w:val="28"/>
+          <w:lang w:val="es-CR"/>
+        </w:rPr>
+        <w:t>.</w:t>
+      </w:r>
+    </w:p>
+    <w:p>
+      <w:pPr>
+        <w:pStyle w:val="ListParagraph"/>
+        <w:numPr>
+          <w:ilvl w:val="0"/>
+          <w:numId w:val="15"/>
+        </w:numPr>
+        <w:spacing w:before="100" w:beforeAutospacing="1" w:after="100" w:afterAutospacing="1" w:line="312" w:lineRule="auto"/>
+        <w:jc w:val="both"/>
+        <w:textAlignment w:val="baseline"/>
+        <w:rPr>
+          <w:rFonts w:ascii="Arial" w:eastAsia="Times New Roman" w:hAnsi="Arial" w:cs="Arial"/>
+          <w:color w:val="000000"/>
+          <w:sz w:val="28"/>
+          <w:szCs w:val="28"/>
+          <w:lang w:val="es-CR"/>
+        </w:rPr>
+      </w:pPr>
+      <w:r>
+        <w:rPr>
+          <w:rFonts w:ascii="Arial" w:eastAsia="Times New Roman" w:hAnsi="Arial" w:cs="Arial"/>
+          <w:color w:val="000000"/>
+          <w:sz w:val="28"/>
+          <w:szCs w:val="28"/>
+          <w:lang w:val="es-CR"/>
+        </w:rPr>
+        <w:t xml:space="preserve">Implementar la funcionalidad de </w:t>
+      </w:r>
+      <w:proofErr w:type="spellStart"/>
+      <w:r>
+        <w:rPr>
+          <w:rFonts w:ascii="Arial" w:eastAsia="Times New Roman" w:hAnsi="Arial" w:cs="Arial"/>
+          <w:i/>
+          <w:color w:val="000000"/>
+          <w:sz w:val="28"/>
+          <w:szCs w:val="28"/>
+          <w:lang w:val="es-CR"/>
+        </w:rPr>
+        <w:t>undo</w:t>
+      </w:r>
+      <w:proofErr w:type="spellEnd"/>
+      <w:r>
+        <w:rPr>
+          <w:rFonts w:ascii="Arial" w:eastAsia="Times New Roman" w:hAnsi="Arial" w:cs="Arial"/>
+          <w:color w:val="000000"/>
+          <w:sz w:val="28"/>
+          <w:szCs w:val="28"/>
+          <w:lang w:val="es-CR"/>
+        </w:rPr>
+        <w:t xml:space="preserve">. Agregarlo al comando rápido de </w:t>
+      </w:r>
+      <w:proofErr w:type="spellStart"/>
+      <w:r>
+        <w:rPr>
+          <w:rFonts w:ascii="Arial" w:eastAsia="Times New Roman" w:hAnsi="Arial" w:cs="Arial"/>
+          <w:color w:val="000000"/>
+          <w:sz w:val="28"/>
+          <w:szCs w:val="28"/>
+          <w:lang w:val="es-CR"/>
+        </w:rPr>
+        <w:t>ctrl</w:t>
+      </w:r>
+      <w:proofErr w:type="spellEnd"/>
+      <w:r>
+        <w:rPr>
+          <w:rFonts w:ascii="Arial" w:eastAsia="Times New Roman" w:hAnsi="Arial" w:cs="Arial"/>
+          <w:color w:val="000000"/>
+          <w:sz w:val="28"/>
+          <w:szCs w:val="28"/>
+          <w:lang w:val="es-CR"/>
+        </w:rPr>
+        <w:t>-z.</w:t>
       </w:r>
     </w:p>
     <w:p>

</xml_diff>